<commit_message>
binary directory and doc
</commit_message>
<xml_diff>
--- a/doc/commet_user_guide.docx
+++ b/doc/commet_user_guide.docx
@@ -133,7 +133,7 @@
                 <w:sz w:val="20"/>
                 <w:szCs w:val="20"/>
               </w:rPr>
-              <w:t>Claire Lemaître</w:t>
+              <w:t>Guillaume Collet</w:t>
             </w:r>
           </w:p>
           <w:p>
@@ -150,7 +150,7 @@
                 <w:sz w:val="20"/>
                 <w:szCs w:val="20"/>
               </w:rPr>
-              <w:t>Rayan Chikhi</w:t>
+              <w:t>Thomas Vannier</w:t>
             </w:r>
           </w:p>
           <w:p>
@@ -197,13 +197,6 @@
                 <w:szCs w:val="20"/>
               </w:rPr>
             </w:pPr>
-            <w:r>
-              <w:rPr>
-                <w:sz w:val="20"/>
-                <w:szCs w:val="20"/>
-              </w:rPr>
-              <w:t>Guillaume Collet</w:t>
-            </w:r>
           </w:p>
         </w:tc>
         <w:tc>
@@ -469,6 +462,15 @@
     </w:p>
     <w:p>
       <w:pPr>
+        <w:jc w:val="both"/>
+        <w:rPr>
+          <w:sz w:val="20"/>
+          <w:szCs w:val="20"/>
+        </w:rPr>
+      </w:pPr>
+    </w:p>
+    <w:p>
+      <w:pPr>
         <w:pStyle w:val="Titre1"/>
         <w:jc w:val="both"/>
         <w:rPr>
@@ -479,7 +481,13 @@
         <w:rPr>
           <w:color w:val="auto"/>
         </w:rPr>
-        <w:t>Software description</w:t>
+        <w:t>Commet</w:t>
+      </w:r>
+      <w:r>
+        <w:rPr>
+          <w:color w:val="auto"/>
+        </w:rPr>
+        <w:t xml:space="preserve"> description</w:t>
       </w:r>
     </w:p>
     <w:p>
@@ -500,6 +508,396 @@
           <w:sz w:val="20"/>
           <w:szCs w:val="20"/>
         </w:rPr>
+        <w:t xml:space="preserve">Commet enables the comparison of huge metagenomic datasets represented as files containing reads from metagenomic experiments.Given two read sets </w:t>
+      </w:r>
+      <w:r>
+        <w:rPr>
+          <w:bCs/>
+          <w:i/>
+          <w:iCs/>
+          <w:sz w:val="20"/>
+          <w:szCs w:val="20"/>
+        </w:rPr>
+        <w:t>A</w:t>
+      </w:r>
+      <w:r>
+        <w:rPr>
+          <w:bCs/>
+          <w:iCs/>
+          <w:sz w:val="20"/>
+          <w:szCs w:val="20"/>
+        </w:rPr>
+        <w:t xml:space="preserve"> and </w:t>
+      </w:r>
+      <w:r>
+        <w:rPr>
+          <w:bCs/>
+          <w:i/>
+          <w:iCs/>
+          <w:sz w:val="20"/>
+          <w:szCs w:val="20"/>
+        </w:rPr>
+        <w:t>B</w:t>
+      </w:r>
+      <w:r>
+        <w:rPr>
+          <w:bCs/>
+          <w:iCs/>
+          <w:sz w:val="20"/>
+          <w:szCs w:val="20"/>
+        </w:rPr>
+        <w:t xml:space="preserve">, read from </w:t>
+      </w:r>
+      <w:r>
+        <w:rPr>
+          <w:bCs/>
+          <w:i/>
+          <w:iCs/>
+          <w:sz w:val="20"/>
+          <w:szCs w:val="20"/>
+        </w:rPr>
+        <w:t>A</w:t>
+      </w:r>
+      <w:r>
+        <w:rPr>
+          <w:bCs/>
+          <w:iCs/>
+          <w:sz w:val="20"/>
+          <w:szCs w:val="20"/>
+        </w:rPr>
+        <w:t xml:space="preserve"> that are similar enough with at least a read from </w:t>
+      </w:r>
+      <w:r>
+        <w:rPr>
+          <w:bCs/>
+          <w:i/>
+          <w:iCs/>
+          <w:sz w:val="20"/>
+          <w:szCs w:val="20"/>
+        </w:rPr>
+        <w:t>B</w:t>
+      </w:r>
+      <w:r>
+        <w:rPr>
+          <w:bCs/>
+          <w:iCs/>
+          <w:sz w:val="20"/>
+          <w:szCs w:val="20"/>
+        </w:rPr>
+        <w:t xml:space="preserve"> are output. Commet stores a vector of bits (called </w:t>
+      </w:r>
+      <w:r>
+        <w:rPr>
+          <w:b/>
+          <w:bCs/>
+          <w:iCs/>
+          <w:sz w:val="20"/>
+          <w:szCs w:val="20"/>
+        </w:rPr>
+        <w:t>bit vector</w:t>
+      </w:r>
+      <w:r>
+        <w:rPr>
+          <w:bCs/>
+          <w:iCs/>
+          <w:sz w:val="20"/>
+          <w:szCs w:val="20"/>
+        </w:rPr>
+        <w:t>) that represents the selected reads. This representation saves space and enables efficient and easy logical operation between sets of selected reads.</w:t>
+      </w:r>
+    </w:p>
+    <w:p>
+      <w:pPr>
+        <w:pStyle w:val="Titre1"/>
+        <w:jc w:val="both"/>
+        <w:rPr>
+          <w:color w:val="auto"/>
+        </w:rPr>
+      </w:pPr>
+      <w:r>
+        <w:rPr>
+          <w:color w:val="auto"/>
+        </w:rPr>
+        <w:t>For the impatient</w:t>
+      </w:r>
+    </w:p>
+    <w:p>
+      <w:pPr>
+        <w:jc w:val="both"/>
+        <w:rPr>
+          <w:sz w:val="20"/>
+          <w:szCs w:val="20"/>
+        </w:rPr>
+      </w:pPr>
+      <w:r>
+        <w:rPr>
+          <w:sz w:val="20"/>
+          <w:szCs w:val="20"/>
+        </w:rPr>
+        <w:t>Given a set of read sets</w:t>
+      </w:r>
+      <w:r>
+        <w:rPr>
+          <w:sz w:val="20"/>
+          <w:szCs w:val="20"/>
+        </w:rPr>
+        <w:t xml:space="preserve"> </w:t>
+      </w:r>
+      <w:r>
+        <w:rPr>
+          <w:sz w:val="20"/>
+          <w:szCs w:val="20"/>
+        </w:rPr>
+        <w:t>formatted as follow, just use the python command for filtering and comparing all read sets.</w:t>
+      </w:r>
+    </w:p>
+    <w:p>
+      <w:pPr>
+        <w:jc w:val="both"/>
+        <w:rPr>
+          <w:i/>
+          <w:sz w:val="20"/>
+          <w:szCs w:val="20"/>
+        </w:rPr>
+      </w:pPr>
+      <w:r>
+        <w:rPr>
+          <w:i/>
+          <w:sz w:val="20"/>
+          <w:szCs w:val="20"/>
+        </w:rPr>
+        <w:t>python Commet.py read_sets.txt</w:t>
+      </w:r>
+    </w:p>
+    <w:p>
+      <w:pPr>
+        <w:jc w:val="both"/>
+        <w:rPr>
+          <w:sz w:val="20"/>
+          <w:szCs w:val="20"/>
+        </w:rPr>
+      </w:pPr>
+      <w:r>
+        <w:rPr>
+          <w:sz w:val="20"/>
+          <w:szCs w:val="20"/>
+        </w:rPr>
+        <w:t xml:space="preserve">with: </w:t>
+      </w:r>
+    </w:p>
+    <w:p>
+      <w:pPr>
+        <w:ind w:left="708"/>
+        <w:rPr>
+          <w:sz w:val="20"/>
+          <w:szCs w:val="20"/>
+        </w:rPr>
+      </w:pPr>
+      <w:r>
+        <w:rPr>
+          <w:sz w:val="20"/>
+          <w:szCs w:val="20"/>
+        </w:rPr>
+        <w:t>read_sets.txt</w:t>
+      </w:r>
+      <w:r>
+        <w:rPr>
+          <w:sz w:val="20"/>
+          <w:szCs w:val="20"/>
+        </w:rPr>
+        <w:t xml:space="preserve"> file</w:t>
+      </w:r>
+      <w:r>
+        <w:rPr>
+          <w:sz w:val="20"/>
+          <w:szCs w:val="20"/>
+        </w:rPr>
+        <w:t>:</w:t>
+      </w:r>
+    </w:p>
+    <w:p>
+      <w:pPr>
+        <w:ind w:left="708"/>
+        <w:rPr>
+          <w:i/>
+          <w:sz w:val="20"/>
+          <w:szCs w:val="20"/>
+        </w:rPr>
+      </w:pPr>
+      <w:r>
+        <w:rPr>
+          <w:i/>
+          <w:sz w:val="20"/>
+          <w:szCs w:val="20"/>
+        </w:rPr>
+        <w:t>Name_set1:path_to_read_set1.1.fq.gz;path_to_read_set_1.2.fq.gz;path_to_read_set1.3.fq.gz;…</w:t>
+      </w:r>
+    </w:p>
+    <w:p>
+      <w:pPr>
+        <w:ind w:left="708"/>
+        <w:rPr>
+          <w:i/>
+          <w:sz w:val="20"/>
+          <w:szCs w:val="20"/>
+        </w:rPr>
+      </w:pPr>
+      <w:r>
+        <w:rPr>
+          <w:i/>
+          <w:sz w:val="20"/>
+          <w:szCs w:val="20"/>
+        </w:rPr>
+        <w:t>Name_set2:path_to_read_set2.1.fq.gz;path_to_read_set_2.2.fq.gz;</w:t>
+      </w:r>
+    </w:p>
+    <w:p>
+      <w:pPr>
+        <w:ind w:left="708"/>
+        <w:rPr>
+          <w:i/>
+          <w:sz w:val="20"/>
+          <w:szCs w:val="20"/>
+        </w:rPr>
+      </w:pPr>
+      <w:r>
+        <w:rPr>
+          <w:i/>
+          <w:sz w:val="20"/>
+          <w:szCs w:val="20"/>
+        </w:rPr>
+        <w:t>Name_set3:path_to_read_set3.1.fq.gz;path_to_read_set_3.2.fq.gz;path_to_read_set3.3.fq.gz;…</w:t>
+      </w:r>
+    </w:p>
+    <w:p>
+      <w:pPr>
+        <w:ind w:left="708"/>
+        <w:rPr>
+          <w:i/>
+          <w:sz w:val="20"/>
+          <w:szCs w:val="20"/>
+        </w:rPr>
+      </w:pPr>
+      <w:r>
+        <w:rPr>
+          <w:i/>
+          <w:sz w:val="20"/>
+          <w:szCs w:val="20"/>
+        </w:rPr>
+        <w:t>…</w:t>
+      </w:r>
+    </w:p>
+    <w:p>
+      <w:pPr>
+        <w:jc w:val="both"/>
+        <w:rPr>
+          <w:sz w:val="20"/>
+          <w:szCs w:val="20"/>
+        </w:rPr>
+      </w:pPr>
+    </w:p>
+    <w:p>
+      <w:pPr>
+        <w:jc w:val="both"/>
+        <w:rPr>
+          <w:sz w:val="20"/>
+          <w:szCs w:val="20"/>
+        </w:rPr>
+      </w:pPr>
+      <w:r>
+        <w:rPr>
+          <w:sz w:val="20"/>
+          <w:szCs w:val="20"/>
+        </w:rPr>
+        <w:lastRenderedPageBreak/>
+        <w:t xml:space="preserve">This will create a </w:t>
+      </w:r>
+      <w:r>
+        <w:rPr>
+          <w:i/>
+          <w:sz w:val="20"/>
+          <w:szCs w:val="20"/>
+        </w:rPr>
+        <w:t>“</w:t>
+      </w:r>
+      <w:r>
+        <w:rPr>
+          <w:i/>
+          <w:sz w:val="20"/>
+          <w:szCs w:val="20"/>
+        </w:rPr>
+        <w:t>output_commet</w:t>
+      </w:r>
+      <w:r>
+        <w:rPr>
+          <w:i/>
+          <w:sz w:val="20"/>
+          <w:szCs w:val="20"/>
+        </w:rPr>
+        <w:t xml:space="preserve">” </w:t>
+      </w:r>
+      <w:r>
+        <w:rPr>
+          <w:sz w:val="20"/>
+          <w:szCs w:val="20"/>
+        </w:rPr>
+        <w:t xml:space="preserve">directory containing vectors (.bv files) corresponding to read shared between read sets. Then use the </w:t>
+      </w:r>
+      <w:r>
+        <w:rPr>
+          <w:i/>
+          <w:sz w:val="20"/>
+          <w:szCs w:val="20"/>
+        </w:rPr>
+        <w:t xml:space="preserve">extract_reads </w:t>
+      </w:r>
+      <w:r>
+        <w:rPr>
+          <w:sz w:val="20"/>
+          <w:szCs w:val="20"/>
+        </w:rPr>
+        <w:t>tool to get the real corresponding reads in a fasta or fastq fashion</w:t>
+      </w:r>
+    </w:p>
+    <w:p>
+      <w:pPr>
+        <w:pStyle w:val="Titre1"/>
+        <w:jc w:val="both"/>
+        <w:rPr>
+          <w:color w:val="auto"/>
+        </w:rPr>
+      </w:pPr>
+      <w:r>
+        <w:rPr>
+          <w:color w:val="auto"/>
+        </w:rPr>
+        <w:t>Commet set of software</w:t>
+      </w:r>
+      <w:r>
+        <w:rPr>
+          <w:color w:val="auto"/>
+        </w:rPr>
+        <w:t xml:space="preserve"> </w:t>
+      </w:r>
+    </w:p>
+    <w:p>
+      <w:pPr>
+        <w:spacing w:before="240" w:after="120"/>
+        <w:jc w:val="both"/>
+        <w:rPr>
+          <w:bCs/>
+          <w:iCs/>
+          <w:sz w:val="20"/>
+          <w:szCs w:val="20"/>
+        </w:rPr>
+      </w:pPr>
+      <w:r>
+        <w:rPr>
+          <w:bCs/>
+          <w:iCs/>
+          <w:sz w:val="20"/>
+          <w:szCs w:val="20"/>
+        </w:rPr>
         <w:t>Com</w:t>
       </w:r>
       <w:r>
@@ -518,61 +916,137 @@
           <w:sz w:val="20"/>
           <w:szCs w:val="20"/>
         </w:rPr>
-        <w:t xml:space="preserve"> has been developed to enable the comparison of huge metagenomic datasets</w:t>
-      </w:r>
-      <w:r>
-        <w:rPr>
-          <w:bCs/>
-          <w:iCs/>
-          <w:sz w:val="20"/>
-          <w:szCs w:val="20"/>
-        </w:rPr>
-        <w:t xml:space="preserve"> (files containing reads from metagenomic experiments)</w:t>
-      </w:r>
-      <w:r>
-        <w:rPr>
-          <w:bCs/>
-          <w:iCs/>
-          <w:sz w:val="20"/>
-          <w:szCs w:val="20"/>
-        </w:rPr>
-        <w:t xml:space="preserve">. </w:t>
-      </w:r>
-      <w:r>
-        <w:rPr>
-          <w:bCs/>
-          <w:iCs/>
-          <w:sz w:val="20"/>
-          <w:szCs w:val="20"/>
-        </w:rPr>
-        <w:t>Comm</w:t>
-      </w:r>
-      <w:r>
-        <w:rPr>
-          <w:bCs/>
-          <w:iCs/>
-          <w:sz w:val="20"/>
-          <w:szCs w:val="20"/>
-        </w:rPr>
-        <w:t>e</w:t>
-      </w:r>
-      <w:r>
-        <w:rPr>
-          <w:bCs/>
-          <w:iCs/>
-          <w:sz w:val="20"/>
-          <w:szCs w:val="20"/>
-        </w:rPr>
-        <w:t xml:space="preserve">t is based on the </w:t>
-      </w:r>
-      <w:r>
-        <w:rPr>
-          <w:bCs/>
-          <w:iCs/>
-          <w:sz w:val="20"/>
-          <w:szCs w:val="20"/>
-        </w:rPr>
-        <w:t>Compareads</w:t>
+        <w:t xml:space="preserve"> enable</w:t>
+      </w:r>
+      <w:r>
+        <w:rPr>
+          <w:bCs/>
+          <w:iCs/>
+          <w:sz w:val="20"/>
+          <w:szCs w:val="20"/>
+        </w:rPr>
+        <w:t>s</w:t>
+      </w:r>
+      <w:r>
+        <w:rPr>
+          <w:bCs/>
+          <w:iCs/>
+          <w:sz w:val="20"/>
+          <w:szCs w:val="20"/>
+        </w:rPr>
+        <w:t xml:space="preserve"> the comparison of huge metagenomic datasets</w:t>
+      </w:r>
+      <w:r>
+        <w:rPr>
+          <w:bCs/>
+          <w:iCs/>
+          <w:sz w:val="20"/>
+          <w:szCs w:val="20"/>
+        </w:rPr>
+        <w:t xml:space="preserve"> represented as </w:t>
+      </w:r>
+      <w:r>
+        <w:rPr>
+          <w:bCs/>
+          <w:iCs/>
+          <w:sz w:val="20"/>
+          <w:szCs w:val="20"/>
+        </w:rPr>
+        <w:t>files containing reads from metagenomic experiments</w:t>
+      </w:r>
+      <w:r>
+        <w:rPr>
+          <w:bCs/>
+          <w:iCs/>
+          <w:sz w:val="20"/>
+          <w:szCs w:val="20"/>
+        </w:rPr>
+        <w:t>.</w:t>
+      </w:r>
+      <w:r>
+        <w:rPr>
+          <w:bCs/>
+          <w:iCs/>
+          <w:sz w:val="20"/>
+          <w:szCs w:val="20"/>
+        </w:rPr>
+        <w:t xml:space="preserve">Given two read sets </w:t>
+      </w:r>
+      <w:r>
+        <w:rPr>
+          <w:bCs/>
+          <w:i/>
+          <w:iCs/>
+          <w:sz w:val="20"/>
+          <w:szCs w:val="20"/>
+        </w:rPr>
+        <w:t>A</w:t>
+      </w:r>
+      <w:r>
+        <w:rPr>
+          <w:bCs/>
+          <w:iCs/>
+          <w:sz w:val="20"/>
+          <w:szCs w:val="20"/>
+        </w:rPr>
+        <w:t xml:space="preserve"> and </w:t>
+      </w:r>
+      <w:r>
+        <w:rPr>
+          <w:bCs/>
+          <w:i/>
+          <w:iCs/>
+          <w:sz w:val="20"/>
+          <w:szCs w:val="20"/>
+        </w:rPr>
+        <w:t>B</w:t>
+      </w:r>
+      <w:r>
+        <w:rPr>
+          <w:bCs/>
+          <w:iCs/>
+          <w:sz w:val="20"/>
+          <w:szCs w:val="20"/>
+        </w:rPr>
+        <w:t xml:space="preserve">, read from </w:t>
+      </w:r>
+      <w:r>
+        <w:rPr>
+          <w:bCs/>
+          <w:i/>
+          <w:iCs/>
+          <w:sz w:val="20"/>
+          <w:szCs w:val="20"/>
+        </w:rPr>
+        <w:t>A</w:t>
+      </w:r>
+      <w:r>
+        <w:rPr>
+          <w:bCs/>
+          <w:iCs/>
+          <w:sz w:val="20"/>
+          <w:szCs w:val="20"/>
+        </w:rPr>
+        <w:t xml:space="preserve"> that are similar enough with at least a read from </w:t>
+      </w:r>
+      <w:r>
+        <w:rPr>
+          <w:bCs/>
+          <w:i/>
+          <w:iCs/>
+          <w:sz w:val="20"/>
+          <w:szCs w:val="20"/>
+        </w:rPr>
+        <w:t>B</w:t>
+      </w:r>
+      <w:r>
+        <w:rPr>
+          <w:bCs/>
+          <w:iCs/>
+          <w:sz w:val="20"/>
+          <w:szCs w:val="20"/>
+        </w:rPr>
+        <w:t xml:space="preserve"> are output.</w:t>
       </w:r>
       <w:r>
         <w:rPr>
@@ -590,16 +1064,25 @@
           <w:sz w:val="20"/>
           <w:szCs w:val="20"/>
         </w:rPr>
-        <w:t xml:space="preserve">methology whose efficiency </w:t>
-      </w:r>
-      <w:r>
-        <w:rPr>
-          <w:bCs/>
-          <w:iCs/>
-          <w:sz w:val="20"/>
-          <w:szCs w:val="20"/>
-        </w:rPr>
-        <w:t xml:space="preserve">is due to a compact data structure: the </w:t>
+        <w:t>Commet</w:t>
+      </w:r>
+      <w:r>
+        <w:rPr>
+          <w:bCs/>
+          <w:iCs/>
+          <w:sz w:val="20"/>
+          <w:szCs w:val="20"/>
+        </w:rPr>
+        <w:t xml:space="preserve"> stores a vector of bits</w:t>
+      </w:r>
+      <w:r>
+        <w:rPr>
+          <w:bCs/>
+          <w:iCs/>
+          <w:sz w:val="20"/>
+          <w:szCs w:val="20"/>
+        </w:rPr>
+        <w:t xml:space="preserve"> (called </w:t>
       </w:r>
       <w:r>
         <w:rPr>
@@ -609,70 +1092,109 @@
           <w:sz w:val="20"/>
           <w:szCs w:val="20"/>
         </w:rPr>
-        <w:t>Bloom filter</w:t>
-      </w:r>
-      <w:r>
-        <w:rPr>
-          <w:bCs/>
-          <w:iCs/>
-          <w:sz w:val="20"/>
-          <w:szCs w:val="20"/>
-        </w:rPr>
-        <w:t xml:space="preserve"> (Bloom</w:t>
-      </w:r>
-      <w:r>
-        <w:rPr>
-          <w:bCs/>
-          <w:iCs/>
-          <w:sz w:val="20"/>
-          <w:szCs w:val="20"/>
-        </w:rPr>
-        <w:t>, 1970). Each read is split</w:t>
-      </w:r>
-      <w:r>
-        <w:rPr>
-          <w:bCs/>
-          <w:iCs/>
-          <w:sz w:val="20"/>
-          <w:szCs w:val="20"/>
-        </w:rPr>
-        <w:t xml:space="preserve"> in k-me</w:t>
-      </w:r>
-      <w:r>
-        <w:rPr>
-          <w:bCs/>
-          <w:iCs/>
-          <w:sz w:val="20"/>
-          <w:szCs w:val="20"/>
-        </w:rPr>
-        <w:t>rs, which are then stored in a</w:t>
-      </w:r>
-      <w:r>
-        <w:rPr>
-          <w:bCs/>
-          <w:iCs/>
-          <w:sz w:val="20"/>
-          <w:szCs w:val="20"/>
-        </w:rPr>
-        <w:t xml:space="preserve"> Bloom filter by 4 bits</w:t>
-      </w:r>
-      <w:r>
-        <w:rPr>
-          <w:bCs/>
-          <w:iCs/>
-          <w:sz w:val="20"/>
-          <w:szCs w:val="20"/>
-        </w:rPr>
-        <w:t>, thus reducing the memory footprint</w:t>
-      </w:r>
-      <w:r>
-        <w:rPr>
-          <w:bCs/>
-          <w:iCs/>
-          <w:sz w:val="20"/>
-          <w:szCs w:val="20"/>
-        </w:rPr>
-        <w:t>.</w:t>
+        <w:t>bit vector</w:t>
+      </w:r>
+      <w:r>
+        <w:rPr>
+          <w:bCs/>
+          <w:iCs/>
+          <w:sz w:val="20"/>
+          <w:szCs w:val="20"/>
+        </w:rPr>
+        <w:t>)</w:t>
+      </w:r>
+      <w:r>
+        <w:rPr>
+          <w:bCs/>
+          <w:iCs/>
+          <w:sz w:val="20"/>
+          <w:szCs w:val="20"/>
+        </w:rPr>
+        <w:t xml:space="preserve"> that represents the selected reads.</w:t>
+      </w:r>
+      <w:r>
+        <w:rPr>
+          <w:bCs/>
+          <w:iCs/>
+          <w:sz w:val="20"/>
+          <w:szCs w:val="20"/>
+        </w:rPr>
+        <w:t xml:space="preserve"> This representation saves space and enable</w:t>
+      </w:r>
+      <w:r>
+        <w:rPr>
+          <w:bCs/>
+          <w:iCs/>
+          <w:sz w:val="20"/>
+          <w:szCs w:val="20"/>
+        </w:rPr>
+        <w:t>s</w:t>
+      </w:r>
+      <w:r>
+        <w:rPr>
+          <w:bCs/>
+          <w:iCs/>
+          <w:sz w:val="20"/>
+          <w:szCs w:val="20"/>
+        </w:rPr>
+        <w:t xml:space="preserve"> efficient and easy logical operation between sets of selected reads.</w:t>
+      </w:r>
+    </w:p>
+    <w:p>
+      <w:pPr>
+        <w:spacing w:before="240" w:after="120"/>
+        <w:jc w:val="both"/>
+        <w:rPr>
+          <w:bCs/>
+          <w:iCs/>
+          <w:sz w:val="20"/>
+          <w:szCs w:val="20"/>
+        </w:rPr>
+      </w:pPr>
+      <w:r>
+        <w:rPr>
+          <w:bCs/>
+          <w:iCs/>
+          <w:sz w:val="20"/>
+          <w:szCs w:val="20"/>
+        </w:rPr>
+        <w:t>F</w:t>
+      </w:r>
+      <w:r>
+        <w:rPr>
+          <w:bCs/>
+          <w:iCs/>
+          <w:sz w:val="20"/>
+          <w:szCs w:val="20"/>
+        </w:rPr>
+        <w:t>o</w:t>
+      </w:r>
+      <w:r>
+        <w:rPr>
+          <w:bCs/>
+          <w:iCs/>
+          <w:sz w:val="20"/>
+          <w:szCs w:val="20"/>
+        </w:rPr>
+        <w:t>r</w:t>
+      </w:r>
+      <w:r>
+        <w:rPr>
+          <w:bCs/>
+          <w:iCs/>
+          <w:sz w:val="20"/>
+          <w:szCs w:val="20"/>
+        </w:rPr>
+        <w:t xml:space="preserve"> compar</w:t>
+      </w:r>
+      <w:r>
+        <w:rPr>
+          <w:bCs/>
+          <w:iCs/>
+          <w:sz w:val="20"/>
+          <w:szCs w:val="20"/>
+        </w:rPr>
+        <w:t>ing</w:t>
       </w:r>
       <w:r>
         <w:rPr>
@@ -686,91 +1208,7 @@
       <w:r>
         <w:rPr>
           <w:bCs/>
-          <w:iCs/>
-          <w:sz w:val="20"/>
-          <w:szCs w:val="20"/>
-        </w:rPr>
-        <w:t>Commet</w:t>
-      </w:r>
-      <w:r>
-        <w:rPr>
-          <w:bCs/>
-          <w:iCs/>
-          <w:sz w:val="20"/>
-          <w:szCs w:val="20"/>
-        </w:rPr>
-        <w:t xml:space="preserve"> stores a vector of bits</w:t>
-      </w:r>
-      <w:r>
-        <w:rPr>
-          <w:bCs/>
-          <w:iCs/>
-          <w:sz w:val="20"/>
-          <w:szCs w:val="20"/>
-        </w:rPr>
-        <w:t xml:space="preserve"> (called </w:t>
-      </w:r>
-      <w:r>
-        <w:rPr>
-          <w:b/>
-          <w:bCs/>
-          <w:iCs/>
-          <w:sz w:val="20"/>
-          <w:szCs w:val="20"/>
-        </w:rPr>
-        <w:t>bit vector</w:t>
-      </w:r>
-      <w:r>
-        <w:rPr>
-          <w:bCs/>
-          <w:iCs/>
-          <w:sz w:val="20"/>
-          <w:szCs w:val="20"/>
-        </w:rPr>
-        <w:t>)</w:t>
-      </w:r>
-      <w:r>
-        <w:rPr>
-          <w:bCs/>
-          <w:iCs/>
-          <w:sz w:val="20"/>
-          <w:szCs w:val="20"/>
-        </w:rPr>
-        <w:t xml:space="preserve"> that represents the selected reads.</w:t>
-      </w:r>
-      <w:r>
-        <w:rPr>
-          <w:bCs/>
-          <w:iCs/>
-          <w:sz w:val="20"/>
-          <w:szCs w:val="20"/>
-        </w:rPr>
-        <w:t xml:space="preserve"> This representation saves space and enable efficient and easy logical operation between sets of selected reads.</w:t>
-      </w:r>
-    </w:p>
-    <w:p>
-      <w:pPr>
-        <w:spacing w:before="240" w:after="120"/>
-        <w:jc w:val="both"/>
-        <w:rPr>
-          <w:bCs/>
-          <w:iCs/>
-          <w:sz w:val="20"/>
-          <w:szCs w:val="20"/>
-        </w:rPr>
-      </w:pPr>
-      <w:r>
-        <w:rPr>
-          <w:bCs/>
-          <w:iCs/>
-          <w:sz w:val="20"/>
-          <w:szCs w:val="20"/>
-        </w:rPr>
-        <w:t xml:space="preserve">To compare </w:t>
-      </w:r>
-      <w:r>
-        <w:rPr>
-          <w:bCs/>
+          <w:i/>
           <w:iCs/>
           <w:sz w:val="20"/>
           <w:szCs w:val="20"/>
@@ -803,6 +1241,15 @@
           <w:szCs w:val="20"/>
         </w:rPr>
         <w:t>approach consists in two</w:t>
+      </w:r>
+      <w:r>
+        <w:rPr>
+          <w:bCs/>
+          <w:iCs/>
+          <w:sz w:val="20"/>
+          <w:szCs w:val="20"/>
+        </w:rPr>
+        <w:t xml:space="preserve"> main mandatory</w:t>
       </w:r>
       <w:r>
         <w:rPr>
@@ -920,11 +1367,25 @@
           <w:sz w:val="20"/>
           <w:szCs w:val="20"/>
         </w:rPr>
-        <w:t>After these two steps, the user has the possibility to intersect results using simple Boolean operations (basically AND, OR and NOT). Finally, the .bv file of interest (and others!) can be transformed back to real read files (fastq or fasta, gzipped or not depending on the input files format)</w:t>
-      </w:r>
-    </w:p>
-    <w:p>
-      <w:pPr>
+        <w:t xml:space="preserve">After these two steps, </w:t>
+      </w:r>
+      <w:r>
+        <w:rPr>
+          <w:bCs/>
+          <w:iCs/>
+          <w:sz w:val="20"/>
+          <w:szCs w:val="20"/>
+        </w:rPr>
+        <w:t>optional steps may be performed</w:t>
+      </w:r>
+    </w:p>
+    <w:p>
+      <w:pPr>
+        <w:pStyle w:val="Paragraphedeliste"/>
+        <w:numPr>
+          <w:ilvl w:val="0"/>
+          <w:numId w:val="1"/>
+        </w:numPr>
         <w:spacing w:before="240" w:after="120"/>
         <w:jc w:val="both"/>
         <w:rPr>
@@ -941,6 +1402,62 @@
           <w:sz w:val="20"/>
           <w:szCs w:val="20"/>
         </w:rPr>
+        <w:t>Intersect results using simple Boolean operations (basically AND, OR and NOT).</w:t>
+      </w:r>
+    </w:p>
+    <w:p>
+      <w:pPr>
+        <w:pStyle w:val="Paragraphedeliste"/>
+        <w:numPr>
+          <w:ilvl w:val="0"/>
+          <w:numId w:val="1"/>
+        </w:numPr>
+        <w:spacing w:before="240" w:after="120"/>
+        <w:jc w:val="both"/>
+        <w:rPr>
+          <w:bCs/>
+          <w:iCs/>
+          <w:sz w:val="20"/>
+          <w:szCs w:val="20"/>
+        </w:rPr>
+      </w:pPr>
+      <w:r>
+        <w:rPr>
+          <w:bCs/>
+          <w:iCs/>
+          <w:sz w:val="20"/>
+          <w:szCs w:val="20"/>
+        </w:rPr>
+        <w:t>T</w:t>
+      </w:r>
+      <w:r>
+        <w:rPr>
+          <w:bCs/>
+          <w:iCs/>
+          <w:sz w:val="20"/>
+          <w:szCs w:val="20"/>
+        </w:rPr>
+        <w:t>he .bv file of interest (and others!) can be transformed back to real read files (fastq or fasta, gzipped or not depending on the input files format)</w:t>
+      </w:r>
+    </w:p>
+    <w:p>
+      <w:pPr>
+        <w:spacing w:before="240" w:after="120"/>
+        <w:jc w:val="both"/>
+        <w:rPr>
+          <w:bCs/>
+          <w:iCs/>
+          <w:sz w:val="20"/>
+          <w:szCs w:val="20"/>
+        </w:rPr>
+      </w:pPr>
+      <w:r>
+        <w:rPr>
+          <w:bCs/>
+          <w:iCs/>
+          <w:sz w:val="20"/>
+          <w:szCs w:val="20"/>
+        </w:rPr>
         <w:t>These</w:t>
       </w:r>
       <w:r>
@@ -1088,7 +1605,25 @@
           <w:sz w:val="20"/>
           <w:szCs w:val="20"/>
         </w:rPr>
-        <w:t xml:space="preserve">(logical operations) and </w:t>
+        <w:t>(</w:t>
+      </w:r>
+      <w:r>
+        <w:rPr>
+          <w:bCs/>
+          <w:iCs/>
+          <w:sz w:val="20"/>
+          <w:szCs w:val="20"/>
+        </w:rPr>
+        <w:t>step III</w:t>
+      </w:r>
+      <w:r>
+        <w:rPr>
+          <w:bCs/>
+          <w:iCs/>
+          <w:sz w:val="20"/>
+          <w:szCs w:val="20"/>
+        </w:rPr>
+        <w:t xml:space="preserve">) and </w:t>
       </w:r>
       <w:r>
         <w:rPr>
@@ -1107,7 +1642,25 @@
           <w:sz w:val="20"/>
           <w:szCs w:val="20"/>
         </w:rPr>
-        <w:t xml:space="preserve"> (get back to the reads)</w:t>
+        <w:t xml:space="preserve"> (</w:t>
+      </w:r>
+      <w:r>
+        <w:rPr>
+          <w:bCs/>
+          <w:iCs/>
+          <w:sz w:val="20"/>
+          <w:szCs w:val="20"/>
+        </w:rPr>
+        <w:t>step IV</w:t>
+      </w:r>
+      <w:r>
+        <w:rPr>
+          <w:bCs/>
+          <w:iCs/>
+          <w:sz w:val="20"/>
+          <w:szCs w:val="20"/>
+        </w:rPr>
+        <w:t>)</w:t>
       </w:r>
       <w:r>
         <w:rPr>
@@ -1127,6 +1680,15 @@
         </w:rPr>
         <w:t xml:space="preserve"> </w:t>
       </w:r>
+      <w:r>
+        <w:rPr>
+          <w:bCs/>
+          <w:iCs/>
+          <w:sz w:val="20"/>
+          <w:szCs w:val="20"/>
+        </w:rPr>
+        <w:t xml:space="preserve"> </w:t>
+      </w:r>
     </w:p>
     <w:p>
       <w:pPr>
@@ -1228,17 +1790,7 @@
           <w:sz w:val="20"/>
           <w:szCs w:val="20"/>
         </w:rPr>
-        <w:t xml:space="preserve"> that </w:t>
-      </w:r>
-      <w:r>
-        <w:rPr>
-          <w:bCs/>
-          <w:iCs/>
-          <w:sz w:val="20"/>
-          <w:szCs w:val="20"/>
-        </w:rPr>
-        <w:lastRenderedPageBreak/>
-        <w:t>represents the selected reads.</w:t>
+        <w:t xml:space="preserve"> that represents the selected reads.</w:t>
       </w:r>
       <w:r>
         <w:rPr>
@@ -1567,64 +2119,1302 @@
           <w:sz w:val="20"/>
           <w:szCs w:val="20"/>
         </w:rPr>
-        <w:t xml:space="preserve">core task is composed by the usage of </w:t>
-      </w:r>
-      <w:r>
-        <w:rPr>
-          <w:bCs/>
-          <w:iCs/>
-          <w:sz w:val="20"/>
-          <w:szCs w:val="20"/>
-        </w:rPr>
-        <w:t xml:space="preserve">the filtering and the comparison steps. </w:t>
-      </w:r>
-      <w:r>
-        <w:rPr>
-          <w:bCs/>
-          <w:iCs/>
-          <w:sz w:val="20"/>
-          <w:szCs w:val="20"/>
-        </w:rPr>
-        <w:t>…</w:t>
-      </w:r>
-      <w:r>
-        <w:rPr>
-          <w:bCs/>
-          <w:iCs/>
-          <w:sz w:val="20"/>
-          <w:szCs w:val="20"/>
-        </w:rPr>
-        <w:t xml:space="preserve"> BLA BLA BLA</w:t>
-      </w:r>
-    </w:p>
-    <w:p>
-      <w:pPr>
-        <w:pStyle w:val="Titre1"/>
-        <w:jc w:val="both"/>
-        <w:rPr>
-          <w:color w:val="auto"/>
-        </w:rPr>
-      </w:pPr>
-      <w:r>
-        <w:rPr>
-          <w:color w:val="auto"/>
-        </w:rPr>
-        <w:t>Concatenating read sets</w:t>
-      </w:r>
-    </w:p>
-    <w:p/>
-    <w:p>
-      <w:r>
-        <w:t xml:space="preserve">BLA BLA (posisiblité defaire une concatenation “virtuelle”) </w:t>
-      </w:r>
-      <w:r>
-        <w:sym w:font="Wingdings" w:char="F0E0"/>
-      </w:r>
-      <w:r>
-        <w:t xml:space="preserve"> donner format</w:t>
+        <w:t>core task</w:t>
+      </w:r>
+      <w:r>
+        <w:rPr>
+          <w:bCs/>
+          <w:iCs/>
+          <w:sz w:val="20"/>
+          <w:szCs w:val="20"/>
+        </w:rPr>
+        <w:t xml:space="preserve"> combines</w:t>
+      </w:r>
+      <w:r>
+        <w:rPr>
+          <w:bCs/>
+          <w:iCs/>
+          <w:sz w:val="20"/>
+          <w:szCs w:val="20"/>
+        </w:rPr>
+        <w:t xml:space="preserve"> the usage of </w:t>
+      </w:r>
+      <w:r>
+        <w:rPr>
+          <w:bCs/>
+          <w:iCs/>
+          <w:sz w:val="20"/>
+          <w:szCs w:val="20"/>
+        </w:rPr>
+        <w:t>the filt</w:t>
+      </w:r>
+      <w:r>
+        <w:rPr>
+          <w:bCs/>
+          <w:iCs/>
+          <w:sz w:val="20"/>
+          <w:szCs w:val="20"/>
+        </w:rPr>
+        <w:t xml:space="preserve">ering and the comparison steps. </w:t>
+      </w:r>
+      <w:r>
+        <w:rPr>
+          <w:bCs/>
+          <w:iCs/>
+          <w:sz w:val="20"/>
+          <w:szCs w:val="20"/>
+        </w:rPr>
+        <w:t xml:space="preserve"> </w:t>
+      </w:r>
+      <w:r>
+        <w:rPr>
+          <w:bCs/>
+          <w:iCs/>
+          <w:sz w:val="20"/>
+          <w:szCs w:val="20"/>
+        </w:rPr>
+        <w:t xml:space="preserve">To this end, we propose the </w:t>
+      </w:r>
+      <w:r>
+        <w:rPr>
+          <w:bCs/>
+          <w:i/>
+          <w:iCs/>
+          <w:sz w:val="20"/>
+          <w:szCs w:val="20"/>
+        </w:rPr>
+        <w:t xml:space="preserve">Commet.py </w:t>
+      </w:r>
+      <w:r>
+        <w:rPr>
+          <w:bCs/>
+          <w:iCs/>
+          <w:sz w:val="20"/>
+          <w:szCs w:val="20"/>
+        </w:rPr>
+        <w:t xml:space="preserve">tool.   </w:t>
+      </w:r>
+    </w:p>
+    <w:p>
+      <w:pPr>
+        <w:rPr>
+          <w:bCs/>
+          <w:iCs/>
+          <w:sz w:val="20"/>
+          <w:szCs w:val="20"/>
+        </w:rPr>
+      </w:pPr>
+      <w:r>
+        <w:rPr>
+          <w:bCs/>
+          <w:i/>
+          <w:iCs/>
+          <w:sz w:val="20"/>
+          <w:szCs w:val="20"/>
+        </w:rPr>
+        <w:t>Commet.py</w:t>
+      </w:r>
+      <w:r>
+        <w:rPr>
+          <w:bCs/>
+          <w:iCs/>
+          <w:sz w:val="20"/>
+          <w:szCs w:val="20"/>
+        </w:rPr>
+        <w:t xml:space="preserve"> takes as input a set of set of reads (each set of reads being  possibly a virtual concatenation of read sets – see next section). It filters each read given user-defined parameters. For each couple of read sets </w:t>
+      </w:r>
+      <w:r>
+        <w:rPr>
+          <w:bCs/>
+          <w:i/>
+          <w:iCs/>
+          <w:sz w:val="20"/>
+          <w:szCs w:val="20"/>
+        </w:rPr>
+        <w:t xml:space="preserve">A </w:t>
+      </w:r>
+      <w:r>
+        <w:rPr>
+          <w:bCs/>
+          <w:iCs/>
+          <w:sz w:val="20"/>
+          <w:szCs w:val="20"/>
+        </w:rPr>
+        <w:t xml:space="preserve">and </w:t>
+      </w:r>
+      <w:r>
+        <w:rPr>
+          <w:bCs/>
+          <w:i/>
+          <w:iCs/>
+          <w:sz w:val="20"/>
+          <w:szCs w:val="20"/>
+        </w:rPr>
+        <w:t>B</w:t>
+      </w:r>
+      <w:r>
+        <w:rPr>
+          <w:bCs/>
+          <w:iCs/>
+          <w:sz w:val="20"/>
+          <w:szCs w:val="20"/>
+        </w:rPr>
+        <w:t xml:space="preserve">, it computes the reads of </w:t>
+      </w:r>
+      <w:r>
+        <w:rPr>
+          <w:bCs/>
+          <w:i/>
+          <w:iCs/>
+          <w:sz w:val="20"/>
+          <w:szCs w:val="20"/>
+        </w:rPr>
+        <w:t>A</w:t>
+      </w:r>
+      <w:r>
+        <w:rPr>
+          <w:bCs/>
+          <w:iCs/>
+          <w:sz w:val="20"/>
+          <w:szCs w:val="20"/>
+        </w:rPr>
+        <w:t xml:space="preserve"> similar to a read of </w:t>
+      </w:r>
+      <w:r>
+        <w:rPr>
+          <w:bCs/>
+          <w:i/>
+          <w:iCs/>
+          <w:sz w:val="20"/>
+          <w:szCs w:val="20"/>
+        </w:rPr>
+        <w:t xml:space="preserve">B </w:t>
+      </w:r>
+      <w:r>
+        <w:rPr>
+          <w:bCs/>
+          <w:iCs/>
+          <w:sz w:val="20"/>
+          <w:szCs w:val="20"/>
+        </w:rPr>
+        <w:t xml:space="preserve">and </w:t>
+      </w:r>
+      <w:r>
+        <w:rPr>
+          <w:bCs/>
+          <w:i/>
+          <w:iCs/>
+          <w:sz w:val="20"/>
+          <w:szCs w:val="20"/>
+        </w:rPr>
+        <w:t>vice versa</w:t>
+      </w:r>
+      <w:r>
+        <w:rPr>
+          <w:bCs/>
+          <w:i/>
+          <w:iCs/>
+          <w:sz w:val="20"/>
+          <w:szCs w:val="20"/>
+        </w:rPr>
+        <w:t>.</w:t>
+      </w:r>
+      <w:r>
+        <w:rPr>
+          <w:bCs/>
+          <w:iCs/>
+          <w:sz w:val="20"/>
+          <w:szCs w:val="20"/>
+        </w:rPr>
+        <w:t xml:space="preserve"> </w:t>
+      </w:r>
+      <w:r>
+        <w:rPr>
+          <w:bCs/>
+          <w:iCs/>
+          <w:sz w:val="20"/>
+          <w:szCs w:val="20"/>
+        </w:rPr>
+        <w:t xml:space="preserve">The Commet.py tool factorizes when possible indexation of read files (if </w:t>
+      </w:r>
+      <w:r>
+        <w:rPr>
+          <w:bCs/>
+          <w:i/>
+          <w:iCs/>
+          <w:sz w:val="20"/>
+          <w:szCs w:val="20"/>
+        </w:rPr>
+        <w:t>A</w:t>
+      </w:r>
+      <w:r>
+        <w:rPr>
+          <w:bCs/>
+          <w:iCs/>
+          <w:sz w:val="20"/>
+          <w:szCs w:val="20"/>
+        </w:rPr>
+        <w:t xml:space="preserve"> has to be compared to </w:t>
+      </w:r>
+      <w:r>
+        <w:rPr>
+          <w:bCs/>
+          <w:i/>
+          <w:iCs/>
+          <w:sz w:val="20"/>
+          <w:szCs w:val="20"/>
+        </w:rPr>
+        <w:t>n&gt;2</w:t>
+      </w:r>
+      <w:r>
+        <w:rPr>
+          <w:bCs/>
+          <w:iCs/>
+          <w:sz w:val="20"/>
+          <w:szCs w:val="20"/>
+        </w:rPr>
+        <w:t xml:space="preserve"> read sets, then it is indexed only once). </w:t>
+      </w:r>
+    </w:p>
+    <w:p>
+      <w:pPr>
+        <w:rPr>
+          <w:bCs/>
+          <w:iCs/>
+          <w:sz w:val="20"/>
+          <w:szCs w:val="20"/>
+        </w:rPr>
+      </w:pPr>
+      <w:r>
+        <w:rPr>
+          <w:bCs/>
+          <w:i/>
+          <w:iCs/>
+          <w:sz w:val="20"/>
+          <w:szCs w:val="20"/>
+        </w:rPr>
+        <w:t>Commet.py</w:t>
+      </w:r>
+      <w:r>
+        <w:rPr>
+          <w:bCs/>
+          <w:iCs/>
+          <w:sz w:val="20"/>
+          <w:szCs w:val="20"/>
+        </w:rPr>
+        <w:t xml:space="preserve"> can manage SGE clusters parallelizing the independent computations, dealing with job dependencies. </w:t>
+      </w:r>
+    </w:p>
+    <w:p>
+      <w:pPr>
+        <w:rPr>
+          <w:bCs/>
+          <w:iCs/>
+          <w:sz w:val="20"/>
+          <w:szCs w:val="20"/>
+        </w:rPr>
+      </w:pPr>
+      <w:r>
+        <w:rPr>
+          <w:bCs/>
+          <w:i/>
+          <w:iCs/>
+          <w:sz w:val="20"/>
+          <w:szCs w:val="20"/>
+        </w:rPr>
+        <w:t xml:space="preserve">Commet.py </w:t>
+      </w:r>
+      <w:r>
+        <w:rPr>
+          <w:bCs/>
+          <w:iCs/>
+          <w:sz w:val="20"/>
+          <w:szCs w:val="20"/>
+        </w:rPr>
+        <w:t>outputs the obtained Boolean vectors. Additionally it proposes several matrices summing up the sets distances</w:t>
+      </w:r>
+      <w:r>
+        <w:rPr>
+          <w:bCs/>
+          <w:iCs/>
+          <w:sz w:val="20"/>
+          <w:szCs w:val="20"/>
+        </w:rPr>
+        <w:t xml:space="preserve"> either as csv files or draw as heatmaps in pdf files</w:t>
+      </w:r>
+      <w:r>
+        <w:rPr>
+          <w:bCs/>
+          <w:iCs/>
+          <w:sz w:val="20"/>
+          <w:szCs w:val="20"/>
+        </w:rPr>
+        <w:t xml:space="preserve">. </w:t>
+      </w:r>
+      <w:r>
+        <w:rPr>
+          <w:bCs/>
+          <w:iCs/>
+          <w:sz w:val="20"/>
+          <w:szCs w:val="20"/>
+        </w:rPr>
+        <w:t>I</w:t>
+      </w:r>
+      <w:r>
+        <w:rPr>
+          <w:bCs/>
+          <w:iCs/>
+          <w:sz w:val="20"/>
+          <w:szCs w:val="20"/>
+        </w:rPr>
+        <w:t xml:space="preserve">t </w:t>
+      </w:r>
+      <w:r>
+        <w:rPr>
+          <w:bCs/>
+          <w:iCs/>
+          <w:sz w:val="20"/>
+          <w:szCs w:val="20"/>
+        </w:rPr>
+        <w:t>also clusterize  read sets and output dendograms of input read sets.</w:t>
+      </w:r>
+    </w:p>
+    <w:p>
+      <w:pPr>
+        <w:rPr>
+          <w:bCs/>
+          <w:iCs/>
+          <w:sz w:val="20"/>
+          <w:szCs w:val="20"/>
+        </w:rPr>
+      </w:pPr>
+      <w:r>
+        <w:rPr>
+          <w:bCs/>
+          <w:iCs/>
+          <w:sz w:val="20"/>
+          <w:szCs w:val="20"/>
+        </w:rPr>
+        <w:t>These results are provided as</w:t>
+      </w:r>
+    </w:p>
+    <w:p>
+      <w:pPr>
+        <w:pStyle w:val="Paragraphedeliste"/>
+        <w:numPr>
+          <w:ilvl w:val="0"/>
+          <w:numId w:val="4"/>
+        </w:numPr>
+        <w:rPr>
+          <w:bCs/>
+          <w:iCs/>
+          <w:sz w:val="20"/>
+          <w:szCs w:val="20"/>
+        </w:rPr>
+      </w:pPr>
+      <w:r>
+        <w:rPr>
+          <w:b/>
+          <w:bCs/>
+          <w:iCs/>
+          <w:sz w:val="20"/>
+          <w:szCs w:val="20"/>
+        </w:rPr>
+        <w:t>plain</w:t>
+      </w:r>
+      <w:r>
+        <w:rPr>
+          <w:bCs/>
+          <w:iCs/>
+          <w:sz w:val="20"/>
+          <w:szCs w:val="20"/>
+        </w:rPr>
+        <w:t>: total number of shared reads</w:t>
+      </w:r>
+      <w:r>
+        <w:rPr>
+          <w:bCs/>
+          <w:iCs/>
+          <w:sz w:val="20"/>
+          <w:szCs w:val="20"/>
+        </w:rPr>
+        <w:t xml:space="preserve"> </w:t>
+      </w:r>
+    </w:p>
+    <w:p>
+      <w:pPr>
+        <w:pStyle w:val="Paragraphedeliste"/>
+        <w:numPr>
+          <w:ilvl w:val="0"/>
+          <w:numId w:val="4"/>
+        </w:numPr>
+        <w:rPr>
+          <w:bCs/>
+          <w:iCs/>
+          <w:sz w:val="20"/>
+          <w:szCs w:val="20"/>
+        </w:rPr>
+      </w:pPr>
+      <w:r>
+        <w:rPr>
+          <w:b/>
+          <w:bCs/>
+          <w:iCs/>
+          <w:sz w:val="20"/>
+          <w:szCs w:val="20"/>
+        </w:rPr>
+        <w:t>percentage</w:t>
+      </w:r>
+      <w:r>
+        <w:rPr>
+          <w:bCs/>
+          <w:iCs/>
+          <w:sz w:val="20"/>
+          <w:szCs w:val="20"/>
+        </w:rPr>
+        <w:t xml:space="preserve">: directed measure. For instance for reads of a set </w:t>
+      </w:r>
+      <w:r>
+        <w:rPr>
+          <w:bCs/>
+          <w:i/>
+          <w:iCs/>
+          <w:sz w:val="20"/>
+          <w:szCs w:val="20"/>
+        </w:rPr>
+        <w:t xml:space="preserve">A </w:t>
+      </w:r>
+      <w:r>
+        <w:rPr>
+          <w:bCs/>
+          <w:iCs/>
+          <w:sz w:val="20"/>
+          <w:szCs w:val="20"/>
+        </w:rPr>
+        <w:t xml:space="preserve">in a set </w:t>
+      </w:r>
+      <w:r>
+        <w:rPr>
+          <w:bCs/>
+          <w:i/>
+          <w:iCs/>
+          <w:sz w:val="20"/>
+          <w:szCs w:val="20"/>
+        </w:rPr>
+        <w:t>B: 100 * number of reads of A shared with B / number of reads in A</w:t>
+      </w:r>
+    </w:p>
+    <w:p>
+      <w:pPr>
+        <w:pStyle w:val="Paragraphedeliste"/>
+        <w:numPr>
+          <w:ilvl w:val="0"/>
+          <w:numId w:val="4"/>
+        </w:numPr>
+        <w:rPr>
+          <w:bCs/>
+          <w:iCs/>
+          <w:sz w:val="20"/>
+          <w:szCs w:val="20"/>
+        </w:rPr>
+      </w:pPr>
+      <w:r>
+        <w:rPr>
+          <w:b/>
+          <w:bCs/>
+          <w:iCs/>
+          <w:sz w:val="20"/>
+          <w:szCs w:val="20"/>
+        </w:rPr>
+        <w:t>normalized</w:t>
+      </w:r>
+      <w:r>
+        <w:rPr>
+          <w:bCs/>
+          <w:iCs/>
+          <w:sz w:val="20"/>
+          <w:szCs w:val="20"/>
+        </w:rPr>
+        <w:t xml:space="preserve">: undirected measure. For instance for read sets </w:t>
+      </w:r>
+      <w:r>
+        <w:rPr>
+          <w:bCs/>
+          <w:i/>
+          <w:iCs/>
+          <w:sz w:val="20"/>
+          <w:szCs w:val="20"/>
+        </w:rPr>
+        <w:t xml:space="preserve">A </w:t>
+      </w:r>
+      <w:r>
+        <w:rPr>
+          <w:bCs/>
+          <w:iCs/>
+          <w:sz w:val="20"/>
+          <w:szCs w:val="20"/>
+        </w:rPr>
+        <w:t>and</w:t>
+      </w:r>
+      <w:r>
+        <w:rPr>
+          <w:bCs/>
+          <w:iCs/>
+          <w:sz w:val="20"/>
+          <w:szCs w:val="20"/>
+        </w:rPr>
+        <w:t xml:space="preserve"> </w:t>
+      </w:r>
+      <w:r>
+        <w:rPr>
+          <w:bCs/>
+          <w:i/>
+          <w:iCs/>
+          <w:sz w:val="20"/>
+          <w:szCs w:val="20"/>
+        </w:rPr>
+        <w:t>B</w:t>
+      </w:r>
+      <w:r>
+        <w:rPr>
+          <w:bCs/>
+          <w:i/>
+          <w:iCs/>
+          <w:sz w:val="20"/>
+          <w:szCs w:val="20"/>
+        </w:rPr>
+        <w:t>:</w:t>
+      </w:r>
+      <w:r>
+        <w:rPr>
+          <w:bCs/>
+          <w:iCs/>
+          <w:sz w:val="20"/>
+          <w:szCs w:val="20"/>
+        </w:rPr>
+        <w:t xml:space="preserve"> 100 *(</w:t>
+      </w:r>
+      <w:r>
+        <w:rPr>
+          <w:bCs/>
+          <w:i/>
+          <w:iCs/>
+          <w:sz w:val="20"/>
+          <w:szCs w:val="20"/>
+        </w:rPr>
+        <w:t xml:space="preserve"> </w:t>
+      </w:r>
+      <w:r>
+        <w:rPr>
+          <w:bCs/>
+          <w:i/>
+          <w:iCs/>
+          <w:sz w:val="20"/>
+          <w:szCs w:val="20"/>
+        </w:rPr>
+        <w:t>number of reads of A shared with B</w:t>
+      </w:r>
+      <w:r>
+        <w:rPr>
+          <w:bCs/>
+          <w:i/>
+          <w:iCs/>
+          <w:sz w:val="20"/>
+          <w:szCs w:val="20"/>
+        </w:rPr>
+        <w:t xml:space="preserve"> + number of reads of B</w:t>
+      </w:r>
+      <w:r>
+        <w:rPr>
+          <w:bCs/>
+          <w:i/>
+          <w:iCs/>
+          <w:sz w:val="20"/>
+          <w:szCs w:val="20"/>
+        </w:rPr>
+        <w:t xml:space="preserve"> shared with </w:t>
+      </w:r>
+      <w:r>
+        <w:rPr>
+          <w:bCs/>
+          <w:i/>
+          <w:iCs/>
+          <w:sz w:val="20"/>
+          <w:szCs w:val="20"/>
+        </w:rPr>
+        <w:t>A</w:t>
+      </w:r>
+      <w:r>
+        <w:rPr>
+          <w:bCs/>
+          <w:iCs/>
+          <w:sz w:val="20"/>
+          <w:szCs w:val="20"/>
+        </w:rPr>
+        <w:t>)/(</w:t>
+      </w:r>
+      <w:r>
+        <w:rPr>
+          <w:bCs/>
+          <w:i/>
+          <w:iCs/>
+          <w:sz w:val="20"/>
+          <w:szCs w:val="20"/>
+        </w:rPr>
+        <w:t xml:space="preserve"> </w:t>
+      </w:r>
+      <w:r>
+        <w:rPr>
+          <w:bCs/>
+          <w:i/>
+          <w:iCs/>
+          <w:sz w:val="20"/>
+          <w:szCs w:val="20"/>
+        </w:rPr>
+        <w:t>number of reads in A</w:t>
+      </w:r>
+      <w:r>
+        <w:rPr>
+          <w:bCs/>
+          <w:i/>
+          <w:iCs/>
+          <w:sz w:val="20"/>
+          <w:szCs w:val="20"/>
+        </w:rPr>
+        <w:t xml:space="preserve"> + </w:t>
+      </w:r>
+      <w:r>
+        <w:rPr>
+          <w:bCs/>
+          <w:i/>
+          <w:iCs/>
+          <w:sz w:val="20"/>
+          <w:szCs w:val="20"/>
+        </w:rPr>
+        <w:t xml:space="preserve">number of reads in </w:t>
+      </w:r>
+      <w:r>
+        <w:rPr>
+          <w:bCs/>
+          <w:i/>
+          <w:iCs/>
+          <w:sz w:val="20"/>
+          <w:szCs w:val="20"/>
+        </w:rPr>
+        <w:t>B</w:t>
+      </w:r>
+      <w:r>
+        <w:rPr>
+          <w:bCs/>
+          <w:iCs/>
+          <w:sz w:val="20"/>
+          <w:szCs w:val="20"/>
+        </w:rPr>
+        <w:t>)</w:t>
+      </w:r>
+    </w:p>
+    <w:p>
+      <w:pPr>
+        <w:rPr>
+          <w:b/>
+          <w:bCs/>
+          <w:iCs/>
+          <w:sz w:val="20"/>
+          <w:szCs w:val="20"/>
+        </w:rPr>
+      </w:pPr>
+    </w:p>
+    <w:p>
+      <w:pPr>
+        <w:rPr>
+          <w:b/>
+          <w:bCs/>
+          <w:iCs/>
+          <w:sz w:val="20"/>
+          <w:szCs w:val="20"/>
+        </w:rPr>
+      </w:pPr>
+      <w:r>
+        <w:rPr>
+          <w:b/>
+          <w:bCs/>
+          <w:iCs/>
+          <w:sz w:val="20"/>
+          <w:szCs w:val="20"/>
+        </w:rPr>
+        <w:t xml:space="preserve">Commet.py </w:t>
+      </w:r>
+      <w:r>
+        <w:rPr>
+          <w:b/>
+          <w:bCs/>
+          <w:iCs/>
+          <w:sz w:val="20"/>
+          <w:szCs w:val="20"/>
+        </w:rPr>
+        <w:t>Usage</w:t>
+      </w:r>
+      <w:r>
+        <w:rPr>
+          <w:b/>
+          <w:bCs/>
+          <w:iCs/>
+          <w:sz w:val="20"/>
+          <w:szCs w:val="20"/>
+        </w:rPr>
+        <w:t>:</w:t>
+      </w:r>
+    </w:p>
+    <w:p>
+      <w:pPr>
+        <w:rPr>
+          <w:bCs/>
+          <w:iCs/>
+          <w:sz w:val="20"/>
+          <w:szCs w:val="20"/>
+        </w:rPr>
+      </w:pPr>
+      <w:r>
+        <w:rPr>
+          <w:bCs/>
+          <w:iCs/>
+          <w:sz w:val="20"/>
+          <w:szCs w:val="20"/>
+        </w:rPr>
+        <w:t>usage: Commet.py [-h] [--sge] [-b] [-o] [-k K] [-t T] [-l L] [-n N] [-e E]</w:t>
+      </w:r>
+    </w:p>
+    <w:p>
+      <w:pPr>
+        <w:rPr>
+          <w:bCs/>
+          <w:iCs/>
+          <w:sz w:val="20"/>
+          <w:szCs w:val="20"/>
+        </w:rPr>
+      </w:pPr>
+      <w:r>
+        <w:rPr>
+          <w:bCs/>
+          <w:iCs/>
+          <w:sz w:val="20"/>
+          <w:szCs w:val="20"/>
+        </w:rPr>
+        <w:t xml:space="preserve">                 [-m M]</w:t>
+      </w:r>
+    </w:p>
+    <w:p>
+      <w:pPr>
+        <w:rPr>
+          <w:bCs/>
+          <w:iCs/>
+          <w:sz w:val="20"/>
+          <w:szCs w:val="20"/>
+        </w:rPr>
+      </w:pPr>
+      <w:r>
+        <w:rPr>
+          <w:bCs/>
+          <w:iCs/>
+          <w:sz w:val="20"/>
+          <w:szCs w:val="20"/>
+        </w:rPr>
+        <w:t xml:space="preserve">                 input_file</w:t>
+      </w:r>
+    </w:p>
+    <w:p>
+      <w:pPr>
+        <w:rPr>
+          <w:bCs/>
+          <w:iCs/>
+          <w:sz w:val="20"/>
+          <w:szCs w:val="20"/>
+        </w:rPr>
+      </w:pPr>
+    </w:p>
+    <w:p>
+      <w:pPr>
+        <w:rPr>
+          <w:bCs/>
+          <w:iCs/>
+          <w:sz w:val="20"/>
+          <w:szCs w:val="20"/>
+        </w:rPr>
+      </w:pPr>
+      <w:r>
+        <w:rPr>
+          <w:bCs/>
+          <w:iCs/>
+          <w:sz w:val="20"/>
+          <w:szCs w:val="20"/>
+        </w:rPr>
+        <w:t>Computes the filtering and the full N time N intersections of read sets</w:t>
+      </w:r>
+    </w:p>
+    <w:p>
+      <w:pPr>
+        <w:rPr>
+          <w:bCs/>
+          <w:iCs/>
+          <w:sz w:val="20"/>
+          <w:szCs w:val="20"/>
+        </w:rPr>
+      </w:pPr>
+    </w:p>
+    <w:p>
+      <w:pPr>
+        <w:rPr>
+          <w:bCs/>
+          <w:iCs/>
+          <w:sz w:val="20"/>
+          <w:szCs w:val="20"/>
+        </w:rPr>
+      </w:pPr>
+      <w:r>
+        <w:rPr>
+          <w:bCs/>
+          <w:iCs/>
+          <w:sz w:val="20"/>
+          <w:szCs w:val="20"/>
+        </w:rPr>
+        <w:t>positional arguments:</w:t>
+      </w:r>
+    </w:p>
+    <w:p>
+      <w:pPr>
+        <w:rPr>
+          <w:bCs/>
+          <w:iCs/>
+          <w:sz w:val="20"/>
+          <w:szCs w:val="20"/>
+        </w:rPr>
+      </w:pPr>
+      <w:r>
+        <w:rPr>
+          <w:bCs/>
+          <w:iCs/>
+          <w:sz w:val="20"/>
+          <w:szCs w:val="20"/>
+        </w:rPr>
+        <w:t xml:space="preserve">  input_file            input file of files (a line=a set composed by:</w:t>
+      </w:r>
+      <w:r>
+        <w:rPr>
+          <w:bCs/>
+          <w:iCs/>
+          <w:sz w:val="20"/>
+          <w:szCs w:val="20"/>
+        </w:rPr>
+        <w:t xml:space="preserve"> </w:t>
+      </w:r>
+      <w:r>
+        <w:rPr>
+          <w:bCs/>
+          <w:iCs/>
+          <w:sz w:val="20"/>
+          <w:szCs w:val="20"/>
+        </w:rPr>
+        <w:t>"set_name:read_file;read_file;read_file...")</w:t>
+      </w:r>
+    </w:p>
+    <w:p>
+      <w:pPr>
+        <w:rPr>
+          <w:bCs/>
+          <w:iCs/>
+          <w:sz w:val="20"/>
+          <w:szCs w:val="20"/>
+        </w:rPr>
+      </w:pPr>
+    </w:p>
+    <w:p>
+      <w:pPr>
+        <w:rPr>
+          <w:bCs/>
+          <w:iCs/>
+          <w:sz w:val="20"/>
+          <w:szCs w:val="20"/>
+        </w:rPr>
+      </w:pPr>
+      <w:r>
+        <w:rPr>
+          <w:bCs/>
+          <w:iCs/>
+          <w:sz w:val="20"/>
+          <w:szCs w:val="20"/>
+        </w:rPr>
+        <w:t>optional arguments:</w:t>
+      </w:r>
+    </w:p>
+    <w:p>
+      <w:pPr>
+        <w:rPr>
+          <w:bCs/>
+          <w:iCs/>
+          <w:sz w:val="20"/>
+          <w:szCs w:val="20"/>
+        </w:rPr>
+      </w:pPr>
+      <w:r>
+        <w:rPr>
+          <w:bCs/>
+          <w:iCs/>
+          <w:sz w:val="20"/>
+          <w:szCs w:val="20"/>
+        </w:rPr>
+        <w:t xml:space="preserve">  -h, --help            show this help message and exit</w:t>
+      </w:r>
+    </w:p>
+    <w:p>
+      <w:pPr>
+        <w:rPr>
+          <w:bCs/>
+          <w:iCs/>
+          <w:sz w:val="20"/>
+          <w:szCs w:val="20"/>
+        </w:rPr>
+      </w:pPr>
+      <w:r>
+        <w:rPr>
+          <w:bCs/>
+          <w:iCs/>
+          <w:sz w:val="20"/>
+          <w:szCs w:val="20"/>
+        </w:rPr>
+        <w:t xml:space="preserve">  --sge                 indicates the usage of SGE cluster commands</w:t>
+      </w:r>
+    </w:p>
+    <w:p>
+      <w:pPr>
+        <w:rPr>
+          <w:bCs/>
+          <w:iCs/>
+          <w:sz w:val="20"/>
+          <w:szCs w:val="20"/>
+        </w:rPr>
+      </w:pPr>
+      <w:r>
+        <w:rPr>
+          <w:bCs/>
+          <w:iCs/>
+          <w:sz w:val="20"/>
+          <w:szCs w:val="20"/>
+        </w:rPr>
+        <w:t xml:space="preserve">  -b , --binaries_directory </w:t>
+      </w:r>
+    </w:p>
+    <w:p>
+      <w:pPr>
+        <w:rPr>
+          <w:bCs/>
+          <w:iCs/>
+          <w:sz w:val="20"/>
+          <w:szCs w:val="20"/>
+        </w:rPr>
+      </w:pPr>
+      <w:r>
+        <w:rPr>
+          <w:bCs/>
+          <w:iCs/>
+          <w:sz w:val="20"/>
+          <w:szCs w:val="20"/>
+        </w:rPr>
+        <w:t xml:space="preserve">                        binary directory [default: "./bin"]</w:t>
+      </w:r>
+    </w:p>
+    <w:p>
+      <w:pPr>
+        <w:rPr>
+          <w:bCs/>
+          <w:iCs/>
+          <w:sz w:val="20"/>
+          <w:szCs w:val="20"/>
+        </w:rPr>
+      </w:pPr>
+      <w:r>
+        <w:rPr>
+          <w:bCs/>
+          <w:iCs/>
+          <w:sz w:val="20"/>
+          <w:szCs w:val="20"/>
+        </w:rPr>
+        <w:t xml:space="preserve">  -o , --output_directory </w:t>
+      </w:r>
+    </w:p>
+    <w:p>
+      <w:pPr>
+        <w:rPr>
+          <w:bCs/>
+          <w:iCs/>
+          <w:sz w:val="20"/>
+          <w:szCs w:val="20"/>
+        </w:rPr>
+      </w:pPr>
+      <w:r>
+        <w:rPr>
+          <w:bCs/>
+          <w:iCs/>
+          <w:sz w:val="20"/>
+          <w:szCs w:val="20"/>
+        </w:rPr>
+        <w:t xml:space="preserve">                        directory in which results will be output [default: "output_commet"]</w:t>
+      </w:r>
+    </w:p>
+    <w:p>
+      <w:pPr>
+        <w:rPr>
+          <w:bCs/>
+          <w:iCs/>
+          <w:sz w:val="20"/>
+          <w:szCs w:val="20"/>
+        </w:rPr>
+      </w:pPr>
+      <w:r>
+        <w:rPr>
+          <w:bCs/>
+          <w:iCs/>
+          <w:sz w:val="20"/>
+          <w:szCs w:val="20"/>
+        </w:rPr>
+        <w:t xml:space="preserve">  -k K                  kmer size [default: 32]</w:t>
+      </w:r>
+    </w:p>
+    <w:p>
+      <w:pPr>
+        <w:rPr>
+          <w:bCs/>
+          <w:iCs/>
+          <w:sz w:val="20"/>
+          <w:szCs w:val="20"/>
+        </w:rPr>
+      </w:pPr>
+      <w:r>
+        <w:rPr>
+          <w:bCs/>
+          <w:iCs/>
+          <w:sz w:val="20"/>
+          <w:szCs w:val="20"/>
+        </w:rPr>
+        <w:t xml:space="preserve">  -t T                  Minimal number of shared k-mers [default: 2]</w:t>
+      </w:r>
+    </w:p>
+    <w:p>
+      <w:pPr>
+        <w:rPr>
+          <w:bCs/>
+          <w:iCs/>
+          <w:sz w:val="20"/>
+          <w:szCs w:val="20"/>
+        </w:rPr>
+      </w:pPr>
+      <w:r>
+        <w:rPr>
+          <w:bCs/>
+          <w:iCs/>
+          <w:sz w:val="20"/>
+          <w:szCs w:val="20"/>
+        </w:rPr>
+        <w:t xml:space="preserve">  -l L                  minimal length a read should have to be kept</w:t>
+      </w:r>
+    </w:p>
+    <w:p>
+      <w:pPr>
+        <w:rPr>
+          <w:bCs/>
+          <w:iCs/>
+          <w:sz w:val="20"/>
+          <w:szCs w:val="20"/>
+        </w:rPr>
+      </w:pPr>
+      <w:r>
+        <w:rPr>
+          <w:bCs/>
+          <w:iCs/>
+          <w:sz w:val="20"/>
+          <w:szCs w:val="20"/>
+        </w:rPr>
+        <w:t xml:space="preserve">                        [default=0]</w:t>
+      </w:r>
+    </w:p>
+    <w:p>
+      <w:pPr>
+        <w:rPr>
+          <w:bCs/>
+          <w:iCs/>
+          <w:sz w:val="20"/>
+          <w:szCs w:val="20"/>
+        </w:rPr>
+      </w:pPr>
+      <w:r>
+        <w:rPr>
+          <w:bCs/>
+          <w:iCs/>
+          <w:sz w:val="20"/>
+          <w:szCs w:val="20"/>
+        </w:rPr>
+        <w:t xml:space="preserve">  -n N                  maximal number of Ns a read should contain to be kept.</w:t>
+      </w:r>
+    </w:p>
+    <w:p>
+      <w:pPr>
+        <w:rPr>
+          <w:bCs/>
+          <w:iCs/>
+          <w:sz w:val="20"/>
+          <w:szCs w:val="20"/>
+        </w:rPr>
+      </w:pPr>
+      <w:r>
+        <w:rPr>
+          <w:bCs/>
+          <w:iCs/>
+          <w:sz w:val="20"/>
+          <w:szCs w:val="20"/>
+        </w:rPr>
+        <w:t xml:space="preserve">                        [default=any]</w:t>
+      </w:r>
+    </w:p>
+    <w:p>
+      <w:pPr>
+        <w:rPr>
+          <w:bCs/>
+          <w:iCs/>
+          <w:sz w:val="20"/>
+          <w:szCs w:val="20"/>
+        </w:rPr>
+      </w:pPr>
+      <w:r>
+        <w:rPr>
+          <w:bCs/>
+          <w:iCs/>
+          <w:sz w:val="20"/>
+          <w:szCs w:val="20"/>
+        </w:rPr>
+        <w:t xml:space="preserve">  -e E                  minimal Shannon index a read should have to be kept.</w:t>
+      </w:r>
+    </w:p>
+    <w:p>
+      <w:pPr>
+        <w:rPr>
+          <w:bCs/>
+          <w:iCs/>
+          <w:sz w:val="20"/>
+          <w:szCs w:val="20"/>
+        </w:rPr>
+      </w:pPr>
+      <w:r>
+        <w:rPr>
+          <w:bCs/>
+          <w:iCs/>
+          <w:sz w:val="20"/>
+          <w:szCs w:val="20"/>
+        </w:rPr>
+        <w:t xml:space="preserve">                        Float in [0,2]. [default=0]</w:t>
+      </w:r>
+    </w:p>
+    <w:p>
+      <w:pPr>
+        <w:rPr>
+          <w:bCs/>
+          <w:iCs/>
+          <w:sz w:val="20"/>
+          <w:szCs w:val="20"/>
+        </w:rPr>
+      </w:pPr>
+      <w:r>
+        <w:rPr>
+          <w:bCs/>
+          <w:iCs/>
+          <w:sz w:val="20"/>
+          <w:szCs w:val="20"/>
+        </w:rPr>
+        <w:t xml:space="preserve">  -m M                  maximum number of selected reads - This applies to a full set of reads. If a line of input_file is composed by 3 read files, and m=600, then the first 200 reads from </w:t>
+      </w:r>
+      <w:r>
+        <w:rPr>
+          <w:bCs/>
+          <w:iCs/>
+          <w:sz w:val="20"/>
+          <w:szCs w:val="20"/>
+        </w:rPr>
+        <w:t xml:space="preserve">each read file will be treated. </w:t>
       </w:r>
       <w:bookmarkStart w:id="0" w:name="_GoBack"/>
       <w:bookmarkEnd w:id="0"/>
+      <w:r>
+        <w:rPr>
+          <w:bCs/>
+          <w:iCs/>
+          <w:sz w:val="20"/>
+          <w:szCs w:val="20"/>
+        </w:rPr>
+        <w:t>[default=all]</w:t>
+      </w:r>
+    </w:p>
+    <w:p>
+      <w:pPr>
+        <w:pStyle w:val="Titre1"/>
+        <w:jc w:val="both"/>
+        <w:rPr>
+          <w:color w:val="auto"/>
+        </w:rPr>
+      </w:pPr>
+      <w:r>
+        <w:rPr>
+          <w:color w:val="auto"/>
+        </w:rPr>
+        <w:t>Virtual concatenation of</w:t>
+      </w:r>
+      <w:r>
+        <w:rPr>
+          <w:color w:val="auto"/>
+        </w:rPr>
+        <w:t xml:space="preserve"> read sets</w:t>
+      </w:r>
+    </w:p>
+    <w:p/>
+    <w:p>
+      <w:pPr>
+        <w:rPr>
+          <w:sz w:val="20"/>
+          <w:szCs w:val="20"/>
+        </w:rPr>
+      </w:pPr>
+      <w:r>
+        <w:rPr>
+          <w:sz w:val="20"/>
+          <w:szCs w:val="20"/>
+        </w:rPr>
+        <w:t>BLA BLA</w:t>
+      </w:r>
+      <w:r>
+        <w:rPr>
+          <w:sz w:val="20"/>
+          <w:szCs w:val="20"/>
+        </w:rPr>
+        <w:t xml:space="preserve"> BLA</w:t>
+      </w:r>
+      <w:r>
+        <w:rPr>
+          <w:sz w:val="20"/>
+          <w:szCs w:val="20"/>
+        </w:rPr>
+        <w:t xml:space="preserve"> (posisiblité defaire une concatenation “virtuelle”) </w:t>
+      </w:r>
+      <w:r>
+        <w:rPr>
+          <w:sz w:val="20"/>
+          <w:szCs w:val="20"/>
+        </w:rPr>
+        <w:sym w:font="Wingdings" w:char="F0E0"/>
+      </w:r>
+      <w:r>
+        <w:rPr>
+          <w:sz w:val="20"/>
+          <w:szCs w:val="20"/>
+        </w:rPr>
+        <w:t xml:space="preserve"> donner format</w:t>
+      </w:r>
     </w:p>
     <w:p>
       <w:pPr>
@@ -5508,6 +7298,118 @@
 <file path=word/numbering.xml><?xml version="1.0" encoding="utf-8"?>
 <w:numbering xmlns:wpc="http://schemas.microsoft.com/office/word/2010/wordprocessingCanvas" xmlns:mo="http://schemas.microsoft.com/office/mac/office/2008/main" xmlns:mc="http://schemas.openxmlformats.org/markup-compatibility/2006" xmlns:mv="urn:schemas-microsoft-com:mac:vml" xmlns:o="urn:schemas-microsoft-com:office:office" xmlns:r="http://schemas.openxmlformats.org/officeDocument/2006/relationships" xmlns:m="http://schemas.openxmlformats.org/officeDocument/2006/math" xmlns:v="urn:schemas-microsoft-com:vml" xmlns:wp14="http://schemas.microsoft.com/office/word/2010/wordprocessingDrawing" xmlns:wp="http://schemas.openxmlformats.org/drawingml/2006/wordprocessingDrawing" xmlns:w10="urn:schemas-microsoft-com:office:word" xmlns:w="http://schemas.openxmlformats.org/wordprocessingml/2006/main" xmlns:w14="http://schemas.microsoft.com/office/word/2010/wordml" xmlns:wpg="http://schemas.microsoft.com/office/word/2010/wordprocessingGroup" xmlns:wpi="http://schemas.microsoft.com/office/word/2010/wordprocessingInk" xmlns:wne="http://schemas.microsoft.com/office/word/2006/wordml" xmlns:wps="http://schemas.microsoft.com/office/word/2010/wordprocessingShape" mc:Ignorable="w14 wp14">
   <w:abstractNum w:abstractNumId="0">
+    <w:nsid w:val="130E292B"/>
+    <w:multiLevelType w:val="hybridMultilevel"/>
+    <w:tmpl w:val="1038AB72"/>
+    <w:lvl w:ilvl="0" w:tplc="DA3A7D9A">
+      <w:numFmt w:val="bullet"/>
+      <w:lvlText w:val=""/>
+      <w:lvlJc w:val="left"/>
+      <w:pPr>
+        <w:ind w:left="720" w:hanging="360"/>
+      </w:pPr>
+      <w:rPr>
+        <w:rFonts w:ascii="Symbol" w:eastAsiaTheme="minorEastAsia" w:hAnsi="Symbol" w:cstheme="minorBidi" w:hint="default"/>
+      </w:rPr>
+    </w:lvl>
+    <w:lvl w:ilvl="1" w:tplc="040C0003" w:tentative="1">
+      <w:start w:val="1"/>
+      <w:numFmt w:val="bullet"/>
+      <w:lvlText w:val="o"/>
+      <w:lvlJc w:val="left"/>
+      <w:pPr>
+        <w:ind w:left="1440" w:hanging="360"/>
+      </w:pPr>
+      <w:rPr>
+        <w:rFonts w:ascii="Courier New" w:hAnsi="Courier New" w:hint="default"/>
+      </w:rPr>
+    </w:lvl>
+    <w:lvl w:ilvl="2" w:tplc="040C0005" w:tentative="1">
+      <w:start w:val="1"/>
+      <w:numFmt w:val="bullet"/>
+      <w:lvlText w:val=""/>
+      <w:lvlJc w:val="left"/>
+      <w:pPr>
+        <w:ind w:left="2160" w:hanging="360"/>
+      </w:pPr>
+      <w:rPr>
+        <w:rFonts w:ascii="Wingdings" w:hAnsi="Wingdings" w:hint="default"/>
+      </w:rPr>
+    </w:lvl>
+    <w:lvl w:ilvl="3" w:tplc="040C0001" w:tentative="1">
+      <w:start w:val="1"/>
+      <w:numFmt w:val="bullet"/>
+      <w:lvlText w:val=""/>
+      <w:lvlJc w:val="left"/>
+      <w:pPr>
+        <w:ind w:left="2880" w:hanging="360"/>
+      </w:pPr>
+      <w:rPr>
+        <w:rFonts w:ascii="Symbol" w:hAnsi="Symbol" w:hint="default"/>
+      </w:rPr>
+    </w:lvl>
+    <w:lvl w:ilvl="4" w:tplc="040C0003" w:tentative="1">
+      <w:start w:val="1"/>
+      <w:numFmt w:val="bullet"/>
+      <w:lvlText w:val="o"/>
+      <w:lvlJc w:val="left"/>
+      <w:pPr>
+        <w:ind w:left="3600" w:hanging="360"/>
+      </w:pPr>
+      <w:rPr>
+        <w:rFonts w:ascii="Courier New" w:hAnsi="Courier New" w:hint="default"/>
+      </w:rPr>
+    </w:lvl>
+    <w:lvl w:ilvl="5" w:tplc="040C0005" w:tentative="1">
+      <w:start w:val="1"/>
+      <w:numFmt w:val="bullet"/>
+      <w:lvlText w:val=""/>
+      <w:lvlJc w:val="left"/>
+      <w:pPr>
+        <w:ind w:left="4320" w:hanging="360"/>
+      </w:pPr>
+      <w:rPr>
+        <w:rFonts w:ascii="Wingdings" w:hAnsi="Wingdings" w:hint="default"/>
+      </w:rPr>
+    </w:lvl>
+    <w:lvl w:ilvl="6" w:tplc="040C0001" w:tentative="1">
+      <w:start w:val="1"/>
+      <w:numFmt w:val="bullet"/>
+      <w:lvlText w:val=""/>
+      <w:lvlJc w:val="left"/>
+      <w:pPr>
+        <w:ind w:left="5040" w:hanging="360"/>
+      </w:pPr>
+      <w:rPr>
+        <w:rFonts w:ascii="Symbol" w:hAnsi="Symbol" w:hint="default"/>
+      </w:rPr>
+    </w:lvl>
+    <w:lvl w:ilvl="7" w:tplc="040C0003" w:tentative="1">
+      <w:start w:val="1"/>
+      <w:numFmt w:val="bullet"/>
+      <w:lvlText w:val="o"/>
+      <w:lvlJc w:val="left"/>
+      <w:pPr>
+        <w:ind w:left="5760" w:hanging="360"/>
+      </w:pPr>
+      <w:rPr>
+        <w:rFonts w:ascii="Courier New" w:hAnsi="Courier New" w:hint="default"/>
+      </w:rPr>
+    </w:lvl>
+    <w:lvl w:ilvl="8" w:tplc="040C0005" w:tentative="1">
+      <w:start w:val="1"/>
+      <w:numFmt w:val="bullet"/>
+      <w:lvlText w:val=""/>
+      <w:lvlJc w:val="left"/>
+      <w:pPr>
+        <w:ind w:left="6480" w:hanging="360"/>
+      </w:pPr>
+      <w:rPr>
+        <w:rFonts w:ascii="Wingdings" w:hAnsi="Wingdings" w:hint="default"/>
+      </w:rPr>
+    </w:lvl>
+  </w:abstractNum>
+  <w:abstractNum w:abstractNumId="1">
     <w:nsid w:val="5B5B7EEB"/>
     <w:multiLevelType w:val="hybridMultilevel"/>
     <w:tmpl w:val="0778E98A"/>
@@ -5596,7 +7498,7 @@
       </w:pPr>
     </w:lvl>
   </w:abstractNum>
-  <w:abstractNum w:abstractNumId="1">
+  <w:abstractNum w:abstractNumId="2">
     <w:nsid w:val="69A77096"/>
     <w:multiLevelType w:val="hybridMultilevel"/>
     <w:tmpl w:val="0A8268B4"/>
@@ -5709,7 +7611,7 @@
       </w:rPr>
     </w:lvl>
   </w:abstractNum>
-  <w:abstractNum w:abstractNumId="2">
+  <w:abstractNum w:abstractNumId="3">
     <w:nsid w:val="77610A99"/>
     <w:multiLevelType w:val="hybridMultilevel"/>
     <w:tmpl w:val="7FC2CF16"/>
@@ -5823,13 +7725,16 @@
     </w:lvl>
   </w:abstractNum>
   <w:num w:numId="1">
-    <w:abstractNumId w:val="0"/>
+    <w:abstractNumId w:val="1"/>
   </w:num>
   <w:num w:numId="2">
-    <w:abstractNumId w:val="1"/>
+    <w:abstractNumId w:val="2"/>
   </w:num>
   <w:num w:numId="3">
-    <w:abstractNumId w:val="2"/>
+    <w:abstractNumId w:val="3"/>
+  </w:num>
+  <w:num w:numId="4">
+    <w:abstractNumId w:val="0"/>
   </w:num>
 </w:numbering>
 </file>

</xml_diff>